<commit_message>
fixed step increases in catch data
</commit_message>
<xml_diff>
--- a/Data/Table 2.docx
+++ b/Data/Table 2.docx
@@ -52,7 +52,18 @@
           <w:sz w:val="24"/>
           <w:szCs w:val="24"/>
         </w:rPr>
-        <w:t xml:space="preserve"> analyzed relative to the 5% coverage scenario</w:t>
+        <w:t xml:space="preserve"> analyzed relative to the 5% coverage </w:t>
+      </w:r>
+      <w:proofErr w:type="spellStart"/>
+      <w:r>
+        <w:rPr>
+          <w:rFonts w:ascii="Times New Roman" w:eastAsia="Times New Roman" w:hAnsi="Times New Roman" w:cs="Times New Roman"/>
+          <w:bCs/>
+          <w:color w:val="000000" w:themeColor="text1"/>
+          <w:sz w:val="24"/>
+          <w:szCs w:val="24"/>
+        </w:rPr>
+        <w:t>scenario</w:t>
       </w:r>
       <w:r>
         <w:rPr>
@@ -65,6 +76,7 @@
         </w:rPr>
         <w:t>a</w:t>
       </w:r>
+      <w:proofErr w:type="spellEnd"/>
       <w:r>
         <w:rPr>
           <w:rFonts w:ascii="Times New Roman" w:eastAsia="Times New Roman" w:hAnsi="Times New Roman" w:cs="Times New Roman"/>
@@ -209,6 +221,7 @@
                 <w:color w:val="000000" w:themeColor="text1"/>
               </w:rPr>
             </w:pPr>
+            <w:proofErr w:type="spellStart"/>
             <w:r>
               <w:rPr>
                 <w:rFonts w:ascii="Times New Roman" w:eastAsia="Times New Roman" w:hAnsi="Times New Roman" w:cs="Times New Roman"/>
@@ -226,6 +239,7 @@
               </w:rPr>
               <w:t>b</w:t>
             </w:r>
+            <w:proofErr w:type="spellEnd"/>
             <w:r>
               <w:rPr>
                 <w:rFonts w:ascii="Times New Roman" w:eastAsia="Times New Roman" w:hAnsi="Times New Roman" w:cs="Times New Roman"/>
@@ -248,6 +262,7 @@
                 <w:color w:val="000000" w:themeColor="text1"/>
               </w:rPr>
             </w:pPr>
+            <w:proofErr w:type="spellStart"/>
             <w:r>
               <w:rPr>
                 <w:rFonts w:ascii="Times New Roman" w:eastAsia="Times New Roman" w:hAnsi="Times New Roman" w:cs="Times New Roman"/>
@@ -265,6 +280,7 @@
               </w:rPr>
               <w:t>c</w:t>
             </w:r>
+            <w:proofErr w:type="spellEnd"/>
             <w:r>
               <w:rPr>
                 <w:rFonts w:ascii="Times New Roman" w:eastAsia="Times New Roman" w:hAnsi="Times New Roman" w:cs="Times New Roman"/>
@@ -298,17 +314,8 @@
                 <w:rFonts w:ascii="Times New Roman" w:eastAsia="Times New Roman" w:hAnsi="Times New Roman" w:cs="Times New Roman"/>
                 <w:color w:val="000000" w:themeColor="text1"/>
               </w:rPr>
-              <w:t xml:space="preserve">Area </w:t>
-            </w:r>
-            <w:proofErr w:type="gramStart"/>
-            <w:r>
-              <w:rPr>
-                <w:rFonts w:ascii="Times New Roman" w:eastAsia="Times New Roman" w:hAnsi="Times New Roman" w:cs="Times New Roman"/>
-                <w:color w:val="000000" w:themeColor="text1"/>
-              </w:rPr>
-              <w:t>protected</w:t>
-            </w:r>
-            <w:proofErr w:type="gramEnd"/>
+              <w:t>Area protected</w:t>
+            </w:r>
           </w:p>
           <w:p>
             <w:pPr>
@@ -340,6 +347,7 @@
               </w:rPr>
               <w:t xml:space="preserve"> = 1.0 &amp; GWL = 0 </w:t>
             </w:r>
+            <w:proofErr w:type="spellStart"/>
             <w:r>
               <w:rPr>
                 <w:rFonts w:ascii="Times New Roman" w:eastAsia="Times New Roman" w:hAnsi="Times New Roman" w:cs="Times New Roman"/>
@@ -353,7 +361,15 @@
                 <w:rFonts w:ascii="Times New Roman" w:eastAsia="Times New Roman" w:hAnsi="Times New Roman" w:cs="Times New Roman"/>
                 <w:color w:val="000000" w:themeColor="text1"/>
               </w:rPr>
-              <w:t>C)</w:t>
+              <w:t>C</w:t>
+            </w:r>
+            <w:proofErr w:type="spellEnd"/>
+            <w:r>
+              <w:rPr>
+                <w:rFonts w:ascii="Times New Roman" w:eastAsia="Times New Roman" w:hAnsi="Times New Roman" w:cs="Times New Roman"/>
+                <w:color w:val="000000" w:themeColor="text1"/>
+              </w:rPr>
+              <w:t>)</w:t>
             </w:r>
           </w:p>
         </w:tc>
@@ -412,23 +428,7 @@
                 <w:rFonts w:ascii="Times New Roman" w:eastAsia="Times New Roman" w:hAnsi="Times New Roman" w:cs="Times New Roman"/>
                 <w:color w:val="000000" w:themeColor="text1"/>
               </w:rPr>
-              <w:t xml:space="preserve">3.4 +/-0.2 per 10% of stock area </w:t>
-            </w:r>
-            <w:proofErr w:type="gramStart"/>
-            <w:r>
-              <w:rPr>
-                <w:rFonts w:ascii="Times New Roman" w:eastAsia="Times New Roman" w:hAnsi="Times New Roman" w:cs="Times New Roman"/>
-                <w:color w:val="000000" w:themeColor="text1"/>
-              </w:rPr>
-              <w:t>protected</w:t>
-            </w:r>
-            <w:proofErr w:type="gramEnd"/>
-            <w:r>
-              <w:rPr>
-                <w:rFonts w:ascii="Times New Roman" w:eastAsia="Times New Roman" w:hAnsi="Times New Roman" w:cs="Times New Roman"/>
-                <w:color w:val="000000" w:themeColor="text1"/>
-              </w:rPr>
-              <w:t xml:space="preserve"> </w:t>
+              <w:t xml:space="preserve">3.4 +/-0.2 per 10% of stock area protected </w:t>
             </w:r>
           </w:p>
           <w:p>
@@ -1320,6 +1320,7 @@
               </w:rPr>
               <w:t xml:space="preserve">(No-take MPAs coverage = 5% &amp; GWL = 0 </w:t>
             </w:r>
+            <w:proofErr w:type="spellStart"/>
             <w:r>
               <w:rPr>
                 <w:rFonts w:ascii="Times New Roman" w:eastAsia="Times New Roman" w:hAnsi="Times New Roman" w:cs="Times New Roman"/>
@@ -1333,7 +1334,15 @@
                 <w:rFonts w:ascii="Times New Roman" w:eastAsia="Times New Roman" w:hAnsi="Times New Roman" w:cs="Times New Roman"/>
                 <w:color w:val="000000" w:themeColor="text1"/>
               </w:rPr>
-              <w:t>C)</w:t>
+              <w:t>C</w:t>
+            </w:r>
+            <w:proofErr w:type="spellEnd"/>
+            <w:r>
+              <w:rPr>
+                <w:rFonts w:ascii="Times New Roman" w:eastAsia="Times New Roman" w:hAnsi="Times New Roman" w:cs="Times New Roman"/>
+                <w:color w:val="000000" w:themeColor="text1"/>
+              </w:rPr>
+              <w:t>)</w:t>
             </w:r>
           </w:p>
         </w:tc>
@@ -1757,6 +1766,7 @@
         </w:rPr>
         <w:t xml:space="preserve"> was projected to increase biomass by 58.3 +/-0.7% relative to biomass at MSY, but global warming at 1 </w:t>
       </w:r>
+      <w:proofErr w:type="spellStart"/>
       <w:r>
         <w:rPr>
           <w:rFonts w:ascii="Times New Roman" w:eastAsia="Times New Roman" w:hAnsi="Times New Roman" w:cs="Times New Roman"/>
@@ -1776,7 +1786,18 @@
           <w:sz w:val="20"/>
           <w:szCs w:val="20"/>
         </w:rPr>
-        <w:t>C relative to preindustrial levels would lower the biomass increase by 14.7 +/-0.6%. At no-take coverage of 15%, biomass would increase by 2.5 +/-0.5% relative to the baseline 5% coverage scenario. </w:t>
+        <w:t>C</w:t>
+      </w:r>
+      <w:proofErr w:type="spellEnd"/>
+      <w:r>
+        <w:rPr>
+          <w:rFonts w:ascii="Times New Roman" w:eastAsia="Times New Roman" w:hAnsi="Times New Roman" w:cs="Times New Roman"/>
+          <w:bCs/>
+          <w:color w:val="000000" w:themeColor="text1"/>
+          <w:sz w:val="20"/>
+          <w:szCs w:val="20"/>
+        </w:rPr>
+        <w:t xml:space="preserve"> relative to preindustrial levels would lower the biomass increase by 14.7 +/-0.6%. At no-take coverage of 15%, biomass would increase by 2.5 +/-0.5% relative to the baseline 5% coverage scenario. </w:t>
       </w:r>
     </w:p>
     <w:p>
@@ -1796,7 +1817,27 @@
           <w:sz w:val="20"/>
           <w:szCs w:val="20"/>
         </w:rPr>
-        <w:t>b. Results from the mixed-effect model (Model 4): Biomass~factor(F/</w:t>
+        <w:t xml:space="preserve">b. Results from the mixed-effect model (Model 4): </w:t>
+      </w:r>
+      <w:proofErr w:type="spellStart"/>
+      <w:r>
+        <w:rPr>
+          <w:rFonts w:ascii="Times New Roman" w:eastAsia="Times New Roman" w:hAnsi="Times New Roman" w:cs="Times New Roman"/>
+          <w:color w:val="000000" w:themeColor="text1"/>
+          <w:sz w:val="20"/>
+          <w:szCs w:val="20"/>
+        </w:rPr>
+        <w:t>Biomass~factor</w:t>
+      </w:r>
+      <w:proofErr w:type="spellEnd"/>
+      <w:r>
+        <w:rPr>
+          <w:rFonts w:ascii="Times New Roman" w:eastAsia="Times New Roman" w:hAnsi="Times New Roman" w:cs="Times New Roman"/>
+          <w:color w:val="000000" w:themeColor="text1"/>
+          <w:sz w:val="20"/>
+          <w:szCs w:val="20"/>
+        </w:rPr>
+        <w:t>(F/</w:t>
       </w:r>
       <w:proofErr w:type="gramStart"/>
       <w:r>
@@ -1827,6 +1868,7 @@
         </w:rPr>
         <w:t>)*</w:t>
       </w:r>
+      <w:proofErr w:type="spellStart"/>
       <w:proofErr w:type="gramEnd"/>
       <w:r>
         <w:rPr>
@@ -1835,7 +1877,1642 @@
           <w:sz w:val="20"/>
           <w:szCs w:val="20"/>
         </w:rPr>
-        <w:t xml:space="preserve">GWL+factor(MPA) + GWL + (1|stock), where MPA and GWL refers to coverage of no-take MPAs over the Northeast Atlantic and global warming level, respectively while stock identities (stock) are considered random effect. c. Results from the mixed-effect model (Model 4) with no-take MPAs coverage estimated over specific stock range size. </w:t>
+        <w:t>GWL+factor</w:t>
+      </w:r>
+      <w:proofErr w:type="spellEnd"/>
+      <w:r>
+        <w:rPr>
+          <w:rFonts w:ascii="Times New Roman" w:eastAsia="Times New Roman" w:hAnsi="Times New Roman" w:cs="Times New Roman"/>
+          <w:color w:val="000000" w:themeColor="text1"/>
+          <w:sz w:val="20"/>
+          <w:szCs w:val="20"/>
+        </w:rPr>
+        <w:t>(MPA) + GWL + (1|stock), where MPA and GWL refers to coverage of no-take MPAs over the Northeast Atlantic and global warming level, respectively while stock identities (stock) are considered random effect. c. Results from the mixed-effect model (Model 4) with no-take MPAs coverage estimated over specific stock range size.</w:t>
+      </w:r>
+    </w:p>
+    <w:p>
+      <w:pPr>
+        <w:spacing w:line="480" w:lineRule="auto"/>
+        <w:rPr>
+          <w:rFonts w:ascii="Times New Roman" w:eastAsia="Times New Roman" w:hAnsi="Times New Roman" w:cs="Times New Roman"/>
+          <w:color w:val="000000" w:themeColor="text1"/>
+          <w:sz w:val="20"/>
+          <w:szCs w:val="20"/>
+        </w:rPr>
+      </w:pPr>
+    </w:p>
+    <w:p>
+      <w:pPr>
+        <w:spacing w:line="480" w:lineRule="auto"/>
+        <w:rPr>
+          <w:rFonts w:ascii="Times New Roman" w:eastAsia="Times New Roman" w:hAnsi="Times New Roman" w:cs="Times New Roman"/>
+          <w:color w:val="000000" w:themeColor="text1"/>
+          <w:sz w:val="20"/>
+          <w:szCs w:val="20"/>
+        </w:rPr>
+      </w:pPr>
+    </w:p>
+    <w:p>
+      <w:pPr>
+        <w:spacing w:line="480" w:lineRule="auto"/>
+        <w:rPr>
+          <w:rFonts w:ascii="Times New Roman" w:eastAsia="Times New Roman" w:hAnsi="Times New Roman" w:cs="Times New Roman"/>
+          <w:bCs/>
+          <w:sz w:val="24"/>
+          <w:szCs w:val="24"/>
+        </w:rPr>
+      </w:pPr>
+      <w:r>
+        <w:rPr>
+          <w:rFonts w:ascii="Times New Roman" w:eastAsia="Times New Roman" w:hAnsi="Times New Roman" w:cs="Times New Roman"/>
+          <w:b/>
+          <w:sz w:val="24"/>
+          <w:szCs w:val="24"/>
+        </w:rPr>
+        <w:lastRenderedPageBreak/>
+        <w:t xml:space="preserve">Table 3. Projected relative contribution of scenarios of no-take marine protected areas coverage, fishing levels and climate change on potential catch estimated from the mixed-effect models. </w:t>
+      </w:r>
+      <w:r>
+        <w:rPr>
+          <w:rFonts w:ascii="Times New Roman" w:eastAsia="Times New Roman" w:hAnsi="Times New Roman" w:cs="Times New Roman"/>
+          <w:bCs/>
+          <w:sz w:val="24"/>
+          <w:szCs w:val="24"/>
+        </w:rPr>
+        <w:t>Level of climate change is expressed in global warming level</w:t>
+      </w:r>
+      <w:r>
+        <w:rPr>
+          <w:rFonts w:ascii="Times New Roman" w:eastAsia="Times New Roman" w:hAnsi="Times New Roman" w:cs="Times New Roman"/>
+          <w:bCs/>
+          <w:sz w:val="24"/>
+          <w:szCs w:val="24"/>
+        </w:rPr>
+        <w:t xml:space="preserve"> (GWL, average surface atmospheric temperature)</w:t>
+      </w:r>
+      <w:r>
+        <w:rPr>
+          <w:rFonts w:ascii="Times New Roman" w:eastAsia="Times New Roman" w:hAnsi="Times New Roman" w:cs="Times New Roman"/>
+          <w:bCs/>
+          <w:sz w:val="24"/>
+          <w:szCs w:val="24"/>
+        </w:rPr>
+        <w:t xml:space="preserve"> relative to preindustrial level</w:t>
+      </w:r>
+      <w:r>
+        <w:rPr>
+          <w:rFonts w:ascii="Times New Roman" w:eastAsia="Times New Roman" w:hAnsi="Times New Roman" w:cs="Times New Roman"/>
+          <w:bCs/>
+          <w:sz w:val="24"/>
+          <w:szCs w:val="24"/>
+        </w:rPr>
+        <w:t>s</w:t>
+      </w:r>
+      <w:r>
+        <w:rPr>
+          <w:rFonts w:ascii="Times New Roman" w:eastAsia="Times New Roman" w:hAnsi="Times New Roman" w:cs="Times New Roman"/>
+          <w:bCs/>
+          <w:sz w:val="24"/>
+          <w:szCs w:val="24"/>
+        </w:rPr>
+        <w:t>.</w:t>
+      </w:r>
+      <w:r>
+        <w:rPr>
+          <w:rFonts w:ascii="Times New Roman" w:eastAsia="Times New Roman" w:hAnsi="Times New Roman" w:cs="Times New Roman"/>
+          <w:bCs/>
+          <w:sz w:val="24"/>
+          <w:szCs w:val="24"/>
+        </w:rPr>
+        <w:t xml:space="preserve"> </w:t>
+      </w:r>
+      <w:r>
+        <w:rPr>
+          <w:rFonts w:ascii="Times New Roman" w:eastAsia="Times New Roman" w:hAnsi="Times New Roman" w:cs="Times New Roman"/>
+          <w:bCs/>
+          <w:sz w:val="24"/>
+          <w:szCs w:val="24"/>
+        </w:rPr>
+        <w:t>Protected area coverage by region was analyzed relative to the 5% coverage scenario.</w:t>
+      </w:r>
+    </w:p>
+    <w:tbl>
+      <w:tblPr>
+        <w:tblW w:w="9465" w:type="dxa"/>
+        <w:tblBorders>
+          <w:top w:val="single" w:sz="8" w:space="0" w:color="000000"/>
+          <w:left w:val="single" w:sz="8" w:space="0" w:color="000000"/>
+          <w:bottom w:val="single" w:sz="8" w:space="0" w:color="000000"/>
+          <w:right w:val="single" w:sz="8" w:space="0" w:color="000000"/>
+          <w:insideH w:val="single" w:sz="8" w:space="0" w:color="000000"/>
+          <w:insideV w:val="single" w:sz="8" w:space="0" w:color="000000"/>
+        </w:tblBorders>
+        <w:tblLayout w:type="fixed"/>
+        <w:tblLook w:val="0600" w:firstRow="0" w:lastRow="0" w:firstColumn="0" w:lastColumn="0" w:noHBand="1" w:noVBand="1"/>
+      </w:tblPr>
+      <w:tblGrid>
+        <w:gridCol w:w="2175"/>
+        <w:gridCol w:w="3450"/>
+        <w:gridCol w:w="3840"/>
+      </w:tblGrid>
+      <w:tr>
+        <w:trPr>
+          <w:cantSplit/>
+          <w:trHeight w:val="420"/>
+        </w:trPr>
+        <w:tc>
+          <w:tcPr>
+            <w:tcW w:w="2175" w:type="dxa"/>
+            <w:shd w:val="clear" w:color="auto" w:fill="auto"/>
+            <w:tcMar>
+              <w:top w:w="100" w:type="dxa"/>
+              <w:left w:w="100" w:type="dxa"/>
+              <w:bottom w:w="100" w:type="dxa"/>
+              <w:right w:w="100" w:type="dxa"/>
+            </w:tcMar>
+          </w:tcPr>
+          <w:p>
+            <w:pPr>
+              <w:widowControl w:val="0"/>
+              <w:spacing w:line="240" w:lineRule="auto"/>
+              <w:rPr>
+                <w:rFonts w:ascii="Times New Roman" w:eastAsia="Times New Roman" w:hAnsi="Times New Roman" w:cs="Times New Roman"/>
+                <w:b/>
+              </w:rPr>
+            </w:pPr>
+          </w:p>
+        </w:tc>
+        <w:tc>
+          <w:tcPr>
+            <w:tcW w:w="7290" w:type="dxa"/>
+            <w:gridSpan w:val="2"/>
+            <w:shd w:val="clear" w:color="auto" w:fill="auto"/>
+            <w:tcMar>
+              <w:top w:w="100" w:type="dxa"/>
+              <w:left w:w="100" w:type="dxa"/>
+              <w:bottom w:w="100" w:type="dxa"/>
+              <w:right w:w="100" w:type="dxa"/>
+            </w:tcMar>
+          </w:tcPr>
+          <w:p>
+            <w:pPr>
+              <w:widowControl w:val="0"/>
+              <w:spacing w:line="240" w:lineRule="auto"/>
+              <w:rPr>
+                <w:rFonts w:ascii="Times New Roman" w:eastAsia="Times New Roman" w:hAnsi="Times New Roman" w:cs="Times New Roman"/>
+                <w:b/>
+              </w:rPr>
+            </w:pPr>
+            <w:r>
+              <w:rPr>
+                <w:rFonts w:ascii="Times New Roman" w:eastAsia="Times New Roman" w:hAnsi="Times New Roman" w:cs="Times New Roman"/>
+                <w:b/>
+              </w:rPr>
+              <w:t>Effects and standard error S.E. (changes in C/CMSY, %)</w:t>
+            </w:r>
+          </w:p>
+        </w:tc>
+      </w:tr>
+      <w:tr>
+        <w:trPr>
+          <w:cantSplit/>
+        </w:trPr>
+        <w:tc>
+          <w:tcPr>
+            <w:tcW w:w="2175" w:type="dxa"/>
+            <w:shd w:val="clear" w:color="auto" w:fill="auto"/>
+            <w:tcMar>
+              <w:top w:w="100" w:type="dxa"/>
+              <w:left w:w="100" w:type="dxa"/>
+              <w:bottom w:w="100" w:type="dxa"/>
+              <w:right w:w="100" w:type="dxa"/>
+            </w:tcMar>
+          </w:tcPr>
+          <w:p>
+            <w:pPr>
+              <w:widowControl w:val="0"/>
+              <w:spacing w:line="240" w:lineRule="auto"/>
+              <w:rPr>
+                <w:rFonts w:ascii="Times New Roman" w:eastAsia="Times New Roman" w:hAnsi="Times New Roman" w:cs="Times New Roman"/>
+                <w:b/>
+              </w:rPr>
+            </w:pPr>
+            <w:r>
+              <w:rPr>
+                <w:rFonts w:ascii="Times New Roman" w:eastAsia="Times New Roman" w:hAnsi="Times New Roman" w:cs="Times New Roman"/>
+                <w:b/>
+              </w:rPr>
+              <w:t>Variables</w:t>
+            </w:r>
+          </w:p>
+        </w:tc>
+        <w:tc>
+          <w:tcPr>
+            <w:tcW w:w="3450" w:type="dxa"/>
+            <w:shd w:val="clear" w:color="auto" w:fill="auto"/>
+            <w:tcMar>
+              <w:top w:w="100" w:type="dxa"/>
+              <w:left w:w="100" w:type="dxa"/>
+              <w:bottom w:w="100" w:type="dxa"/>
+              <w:right w:w="100" w:type="dxa"/>
+            </w:tcMar>
+          </w:tcPr>
+          <w:p>
+            <w:pPr>
+              <w:widowControl w:val="0"/>
+              <w:spacing w:line="240" w:lineRule="auto"/>
+              <w:rPr>
+                <w:rFonts w:ascii="Times New Roman" w:eastAsia="Times New Roman" w:hAnsi="Times New Roman" w:cs="Times New Roman"/>
+              </w:rPr>
+            </w:pPr>
+            <w:r>
+              <w:rPr>
+                <w:rFonts w:ascii="Times New Roman" w:eastAsia="Times New Roman" w:hAnsi="Times New Roman" w:cs="Times New Roman"/>
+                <w:b/>
+              </w:rPr>
+              <w:t>Model: Area protected expressed as coverage over NE Atlantic</w:t>
+            </w:r>
+          </w:p>
+        </w:tc>
+        <w:tc>
+          <w:tcPr>
+            <w:tcW w:w="3840" w:type="dxa"/>
+            <w:shd w:val="clear" w:color="auto" w:fill="auto"/>
+            <w:tcMar>
+              <w:top w:w="100" w:type="dxa"/>
+              <w:left w:w="100" w:type="dxa"/>
+              <w:bottom w:w="100" w:type="dxa"/>
+              <w:right w:w="100" w:type="dxa"/>
+            </w:tcMar>
+          </w:tcPr>
+          <w:p>
+            <w:pPr>
+              <w:widowControl w:val="0"/>
+              <w:spacing w:line="240" w:lineRule="auto"/>
+              <w:rPr>
+                <w:rFonts w:ascii="Times New Roman" w:eastAsia="Times New Roman" w:hAnsi="Times New Roman" w:cs="Times New Roman"/>
+              </w:rPr>
+            </w:pPr>
+            <w:r>
+              <w:rPr>
+                <w:rFonts w:ascii="Times New Roman" w:eastAsia="Times New Roman" w:hAnsi="Times New Roman" w:cs="Times New Roman"/>
+                <w:b/>
+              </w:rPr>
+              <w:t>Model: Area protected expressed as coverage over stock area</w:t>
+            </w:r>
+          </w:p>
+        </w:tc>
+      </w:tr>
+      <w:tr>
+        <w:trPr>
+          <w:trHeight w:val="440"/>
+          <w:tblHeader/>
+        </w:trPr>
+        <w:tc>
+          <w:tcPr>
+            <w:tcW w:w="2175" w:type="dxa"/>
+            <w:vMerge w:val="restart"/>
+            <w:shd w:val="clear" w:color="auto" w:fill="auto"/>
+            <w:tcMar>
+              <w:top w:w="100" w:type="dxa"/>
+              <w:left w:w="100" w:type="dxa"/>
+              <w:bottom w:w="100" w:type="dxa"/>
+              <w:right w:w="100" w:type="dxa"/>
+            </w:tcMar>
+          </w:tcPr>
+          <w:p>
+            <w:pPr>
+              <w:widowControl w:val="0"/>
+              <w:spacing w:line="240" w:lineRule="auto"/>
+              <w:rPr>
+                <w:rFonts w:ascii="Times New Roman" w:eastAsia="Times New Roman" w:hAnsi="Times New Roman" w:cs="Times New Roman"/>
+              </w:rPr>
+            </w:pPr>
+            <w:r>
+              <w:rPr>
+                <w:rFonts w:ascii="Times New Roman" w:eastAsia="Times New Roman" w:hAnsi="Times New Roman" w:cs="Times New Roman"/>
+              </w:rPr>
+              <w:t>Area protected</w:t>
+            </w:r>
+          </w:p>
+          <w:p>
+            <w:pPr>
+              <w:widowControl w:val="0"/>
+              <w:spacing w:line="240" w:lineRule="auto"/>
+              <w:rPr>
+                <w:rFonts w:ascii="Times New Roman" w:eastAsia="Times New Roman" w:hAnsi="Times New Roman" w:cs="Times New Roman"/>
+              </w:rPr>
+            </w:pPr>
+          </w:p>
+        </w:tc>
+        <w:tc>
+          <w:tcPr>
+            <w:tcW w:w="3450" w:type="dxa"/>
+            <w:shd w:val="clear" w:color="auto" w:fill="auto"/>
+            <w:tcMar>
+              <w:top w:w="100" w:type="dxa"/>
+              <w:left w:w="100" w:type="dxa"/>
+              <w:bottom w:w="100" w:type="dxa"/>
+              <w:right w:w="100" w:type="dxa"/>
+            </w:tcMar>
+          </w:tcPr>
+          <w:p>
+            <w:pPr>
+              <w:widowControl w:val="0"/>
+              <w:spacing w:line="240" w:lineRule="auto"/>
+              <w:rPr>
+                <w:rFonts w:ascii="Times New Roman" w:eastAsia="Times New Roman" w:hAnsi="Times New Roman" w:cs="Times New Roman"/>
+              </w:rPr>
+            </w:pPr>
+            <w:r>
+              <w:rPr>
+                <w:rFonts w:ascii="Times New Roman" w:eastAsia="Times New Roman" w:hAnsi="Times New Roman" w:cs="Times New Roman"/>
+              </w:rPr>
+              <w:t xml:space="preserve">-3.2 +/-0.2 </w:t>
+            </w:r>
+          </w:p>
+          <w:p>
+            <w:pPr>
+              <w:widowControl w:val="0"/>
+              <w:spacing w:line="240" w:lineRule="auto"/>
+              <w:rPr>
+                <w:rFonts w:ascii="Times New Roman" w:eastAsia="Times New Roman" w:hAnsi="Times New Roman" w:cs="Times New Roman"/>
+              </w:rPr>
+            </w:pPr>
+            <w:r>
+              <w:rPr>
+                <w:rFonts w:ascii="Times New Roman" w:eastAsia="Times New Roman" w:hAnsi="Times New Roman" w:cs="Times New Roman"/>
+              </w:rPr>
+              <w:t xml:space="preserve">(MPA=15% &amp; F/FMSY=1)  </w:t>
+            </w:r>
+          </w:p>
+        </w:tc>
+        <w:tc>
+          <w:tcPr>
+            <w:tcW w:w="3840" w:type="dxa"/>
+            <w:vMerge w:val="restart"/>
+            <w:shd w:val="clear" w:color="auto" w:fill="auto"/>
+            <w:tcMar>
+              <w:top w:w="100" w:type="dxa"/>
+              <w:left w:w="100" w:type="dxa"/>
+              <w:bottom w:w="100" w:type="dxa"/>
+              <w:right w:w="100" w:type="dxa"/>
+            </w:tcMar>
+          </w:tcPr>
+          <w:p>
+            <w:pPr>
+              <w:widowControl w:val="0"/>
+              <w:spacing w:line="240" w:lineRule="auto"/>
+              <w:rPr>
+                <w:rFonts w:ascii="Times New Roman" w:eastAsia="Times New Roman" w:hAnsi="Times New Roman" w:cs="Times New Roman"/>
+              </w:rPr>
+            </w:pPr>
+            <w:r>
+              <w:rPr>
+                <w:rFonts w:ascii="Times New Roman" w:eastAsia="Times New Roman" w:hAnsi="Times New Roman" w:cs="Times New Roman"/>
+              </w:rPr>
+              <w:t>-1.8 % +/-0.1 per 10% of stock area protected (F/FMSY=1)</w:t>
+            </w:r>
+          </w:p>
+          <w:p>
+            <w:pPr>
+              <w:widowControl w:val="0"/>
+              <w:spacing w:line="240" w:lineRule="auto"/>
+              <w:rPr>
+                <w:rFonts w:ascii="Times New Roman" w:eastAsia="Times New Roman" w:hAnsi="Times New Roman" w:cs="Times New Roman"/>
+              </w:rPr>
+            </w:pPr>
+          </w:p>
+          <w:p>
+            <w:pPr>
+              <w:widowControl w:val="0"/>
+              <w:spacing w:line="240" w:lineRule="auto"/>
+              <w:rPr>
+                <w:rFonts w:ascii="Times New Roman" w:eastAsia="Times New Roman" w:hAnsi="Times New Roman" w:cs="Times New Roman"/>
+              </w:rPr>
+            </w:pPr>
+            <w:r>
+              <w:rPr>
+                <w:rFonts w:ascii="Times New Roman" w:eastAsia="Times New Roman" w:hAnsi="Times New Roman" w:cs="Times New Roman"/>
+              </w:rPr>
+              <w:t>3.8 +/- 0.3 per 10% of stock area protected (F/FMSY=1.5*)</w:t>
+            </w:r>
+          </w:p>
+        </w:tc>
+      </w:tr>
+      <w:tr>
+        <w:trPr>
+          <w:trHeight w:val="440"/>
+          <w:tblHeader/>
+        </w:trPr>
+        <w:tc>
+          <w:tcPr>
+            <w:tcW w:w="2175" w:type="dxa"/>
+            <w:vMerge/>
+            <w:shd w:val="clear" w:color="auto" w:fill="auto"/>
+            <w:tcMar>
+              <w:top w:w="100" w:type="dxa"/>
+              <w:left w:w="100" w:type="dxa"/>
+              <w:bottom w:w="100" w:type="dxa"/>
+              <w:right w:w="100" w:type="dxa"/>
+            </w:tcMar>
+          </w:tcPr>
+          <w:p>
+            <w:pPr>
+              <w:widowControl w:val="0"/>
+              <w:pBdr>
+                <w:top w:val="nil"/>
+                <w:left w:val="nil"/>
+                <w:bottom w:val="nil"/>
+                <w:right w:val="nil"/>
+                <w:between w:val="nil"/>
+              </w:pBdr>
+              <w:spacing w:line="240" w:lineRule="auto"/>
+              <w:rPr>
+                <w:rFonts w:ascii="Times New Roman" w:eastAsia="Times New Roman" w:hAnsi="Times New Roman" w:cs="Times New Roman"/>
+              </w:rPr>
+            </w:pPr>
+          </w:p>
+        </w:tc>
+        <w:tc>
+          <w:tcPr>
+            <w:tcW w:w="3450" w:type="dxa"/>
+            <w:shd w:val="clear" w:color="auto" w:fill="auto"/>
+            <w:tcMar>
+              <w:top w:w="100" w:type="dxa"/>
+              <w:left w:w="100" w:type="dxa"/>
+              <w:bottom w:w="100" w:type="dxa"/>
+              <w:right w:w="100" w:type="dxa"/>
+            </w:tcMar>
+          </w:tcPr>
+          <w:p>
+            <w:pPr>
+              <w:widowControl w:val="0"/>
+              <w:spacing w:line="240" w:lineRule="auto"/>
+              <w:rPr>
+                <w:rFonts w:ascii="Times New Roman" w:eastAsia="Times New Roman" w:hAnsi="Times New Roman" w:cs="Times New Roman"/>
+              </w:rPr>
+            </w:pPr>
+            <w:r>
+              <w:rPr>
+                <w:rFonts w:ascii="Times New Roman" w:eastAsia="Times New Roman" w:hAnsi="Times New Roman" w:cs="Times New Roman"/>
+              </w:rPr>
+              <w:t xml:space="preserve">-4.5 +/-0.2 </w:t>
+            </w:r>
+          </w:p>
+          <w:p>
+            <w:pPr>
+              <w:widowControl w:val="0"/>
+              <w:spacing w:line="240" w:lineRule="auto"/>
+              <w:rPr>
+                <w:rFonts w:ascii="Times New Roman" w:eastAsia="Times New Roman" w:hAnsi="Times New Roman" w:cs="Times New Roman"/>
+              </w:rPr>
+            </w:pPr>
+            <w:r>
+              <w:rPr>
+                <w:rFonts w:ascii="Times New Roman" w:eastAsia="Times New Roman" w:hAnsi="Times New Roman" w:cs="Times New Roman"/>
+              </w:rPr>
+              <w:t>(MPA=30% &amp; F/FMSY=1)</w:t>
+            </w:r>
+          </w:p>
+        </w:tc>
+        <w:tc>
+          <w:tcPr>
+            <w:tcW w:w="3840" w:type="dxa"/>
+            <w:vMerge/>
+            <w:shd w:val="clear" w:color="auto" w:fill="auto"/>
+            <w:tcMar>
+              <w:top w:w="100" w:type="dxa"/>
+              <w:left w:w="100" w:type="dxa"/>
+              <w:bottom w:w="100" w:type="dxa"/>
+              <w:right w:w="100" w:type="dxa"/>
+            </w:tcMar>
+          </w:tcPr>
+          <w:p>
+            <w:pPr>
+              <w:widowControl w:val="0"/>
+              <w:pBdr>
+                <w:top w:val="nil"/>
+                <w:left w:val="nil"/>
+                <w:bottom w:val="nil"/>
+                <w:right w:val="nil"/>
+                <w:between w:val="nil"/>
+              </w:pBdr>
+              <w:spacing w:line="240" w:lineRule="auto"/>
+              <w:rPr>
+                <w:rFonts w:ascii="Times New Roman" w:eastAsia="Times New Roman" w:hAnsi="Times New Roman" w:cs="Times New Roman"/>
+              </w:rPr>
+            </w:pPr>
+          </w:p>
+        </w:tc>
+      </w:tr>
+      <w:tr>
+        <w:trPr>
+          <w:trHeight w:val="440"/>
+          <w:tblHeader/>
+        </w:trPr>
+        <w:tc>
+          <w:tcPr>
+            <w:tcW w:w="2175" w:type="dxa"/>
+            <w:vMerge/>
+            <w:shd w:val="clear" w:color="auto" w:fill="auto"/>
+            <w:tcMar>
+              <w:top w:w="100" w:type="dxa"/>
+              <w:left w:w="100" w:type="dxa"/>
+              <w:bottom w:w="100" w:type="dxa"/>
+              <w:right w:w="100" w:type="dxa"/>
+            </w:tcMar>
+          </w:tcPr>
+          <w:p>
+            <w:pPr>
+              <w:widowControl w:val="0"/>
+              <w:pBdr>
+                <w:top w:val="nil"/>
+                <w:left w:val="nil"/>
+                <w:bottom w:val="nil"/>
+                <w:right w:val="nil"/>
+                <w:between w:val="nil"/>
+              </w:pBdr>
+              <w:spacing w:line="240" w:lineRule="auto"/>
+              <w:rPr>
+                <w:rFonts w:ascii="Times New Roman" w:eastAsia="Times New Roman" w:hAnsi="Times New Roman" w:cs="Times New Roman"/>
+              </w:rPr>
+            </w:pPr>
+          </w:p>
+        </w:tc>
+        <w:tc>
+          <w:tcPr>
+            <w:tcW w:w="3450" w:type="dxa"/>
+            <w:shd w:val="clear" w:color="auto" w:fill="auto"/>
+            <w:tcMar>
+              <w:top w:w="100" w:type="dxa"/>
+              <w:left w:w="100" w:type="dxa"/>
+              <w:bottom w:w="100" w:type="dxa"/>
+              <w:right w:w="100" w:type="dxa"/>
+            </w:tcMar>
+          </w:tcPr>
+          <w:p>
+            <w:pPr>
+              <w:widowControl w:val="0"/>
+              <w:spacing w:line="240" w:lineRule="auto"/>
+              <w:rPr>
+                <w:rFonts w:ascii="Times New Roman" w:eastAsia="Times New Roman" w:hAnsi="Times New Roman" w:cs="Times New Roman"/>
+              </w:rPr>
+            </w:pPr>
+            <w:r>
+              <w:rPr>
+                <w:rFonts w:ascii="Times New Roman" w:eastAsia="Times New Roman" w:hAnsi="Times New Roman" w:cs="Times New Roman"/>
+              </w:rPr>
+              <w:t xml:space="preserve">6.2 +/-0.7 </w:t>
+            </w:r>
+          </w:p>
+          <w:p>
+            <w:pPr>
+              <w:widowControl w:val="0"/>
+              <w:spacing w:line="240" w:lineRule="auto"/>
+              <w:rPr>
+                <w:rFonts w:ascii="Times New Roman" w:eastAsia="Times New Roman" w:hAnsi="Times New Roman" w:cs="Times New Roman"/>
+              </w:rPr>
+            </w:pPr>
+            <w:r>
+              <w:rPr>
+                <w:rFonts w:ascii="Times New Roman" w:eastAsia="Times New Roman" w:hAnsi="Times New Roman" w:cs="Times New Roman"/>
+              </w:rPr>
+              <w:t>(MPA=15% &amp; F/FMSY=1.5*)</w:t>
+            </w:r>
+          </w:p>
+        </w:tc>
+        <w:tc>
+          <w:tcPr>
+            <w:tcW w:w="3840" w:type="dxa"/>
+            <w:vMerge/>
+            <w:shd w:val="clear" w:color="auto" w:fill="auto"/>
+            <w:tcMar>
+              <w:top w:w="100" w:type="dxa"/>
+              <w:left w:w="100" w:type="dxa"/>
+              <w:bottom w:w="100" w:type="dxa"/>
+              <w:right w:w="100" w:type="dxa"/>
+            </w:tcMar>
+          </w:tcPr>
+          <w:p>
+            <w:pPr>
+              <w:widowControl w:val="0"/>
+              <w:pBdr>
+                <w:top w:val="nil"/>
+                <w:left w:val="nil"/>
+                <w:bottom w:val="nil"/>
+                <w:right w:val="nil"/>
+                <w:between w:val="nil"/>
+              </w:pBdr>
+              <w:spacing w:line="240" w:lineRule="auto"/>
+              <w:rPr>
+                <w:rFonts w:ascii="Times New Roman" w:eastAsia="Times New Roman" w:hAnsi="Times New Roman" w:cs="Times New Roman"/>
+              </w:rPr>
+            </w:pPr>
+          </w:p>
+        </w:tc>
+      </w:tr>
+      <w:tr>
+        <w:trPr>
+          <w:trHeight w:val="440"/>
+          <w:tblHeader/>
+        </w:trPr>
+        <w:tc>
+          <w:tcPr>
+            <w:tcW w:w="2175" w:type="dxa"/>
+            <w:vMerge/>
+            <w:shd w:val="clear" w:color="auto" w:fill="auto"/>
+            <w:tcMar>
+              <w:top w:w="100" w:type="dxa"/>
+              <w:left w:w="100" w:type="dxa"/>
+              <w:bottom w:w="100" w:type="dxa"/>
+              <w:right w:w="100" w:type="dxa"/>
+            </w:tcMar>
+          </w:tcPr>
+          <w:p>
+            <w:pPr>
+              <w:widowControl w:val="0"/>
+              <w:pBdr>
+                <w:top w:val="nil"/>
+                <w:left w:val="nil"/>
+                <w:bottom w:val="nil"/>
+                <w:right w:val="nil"/>
+                <w:between w:val="nil"/>
+              </w:pBdr>
+              <w:spacing w:line="240" w:lineRule="auto"/>
+              <w:rPr>
+                <w:rFonts w:ascii="Times New Roman" w:eastAsia="Times New Roman" w:hAnsi="Times New Roman" w:cs="Times New Roman"/>
+              </w:rPr>
+            </w:pPr>
+          </w:p>
+        </w:tc>
+        <w:tc>
+          <w:tcPr>
+            <w:tcW w:w="3450" w:type="dxa"/>
+            <w:shd w:val="clear" w:color="auto" w:fill="auto"/>
+            <w:tcMar>
+              <w:top w:w="100" w:type="dxa"/>
+              <w:left w:w="100" w:type="dxa"/>
+              <w:bottom w:w="100" w:type="dxa"/>
+              <w:right w:w="100" w:type="dxa"/>
+            </w:tcMar>
+          </w:tcPr>
+          <w:p>
+            <w:pPr>
+              <w:widowControl w:val="0"/>
+              <w:spacing w:line="240" w:lineRule="auto"/>
+              <w:rPr>
+                <w:rFonts w:ascii="Times New Roman" w:eastAsia="Times New Roman" w:hAnsi="Times New Roman" w:cs="Times New Roman"/>
+              </w:rPr>
+            </w:pPr>
+            <w:r>
+              <w:rPr>
+                <w:rFonts w:ascii="Times New Roman" w:eastAsia="Times New Roman" w:hAnsi="Times New Roman" w:cs="Times New Roman"/>
+              </w:rPr>
+              <w:t xml:space="preserve">10.1 +/-0.7 </w:t>
+            </w:r>
+          </w:p>
+          <w:p>
+            <w:pPr>
+              <w:widowControl w:val="0"/>
+              <w:spacing w:line="240" w:lineRule="auto"/>
+              <w:rPr>
+                <w:rFonts w:ascii="Times New Roman" w:eastAsia="Times New Roman" w:hAnsi="Times New Roman" w:cs="Times New Roman"/>
+              </w:rPr>
+            </w:pPr>
+            <w:r>
+              <w:rPr>
+                <w:rFonts w:ascii="Times New Roman" w:eastAsia="Times New Roman" w:hAnsi="Times New Roman" w:cs="Times New Roman"/>
+              </w:rPr>
+              <w:t>(MPA=30% &amp; F/FMSY=1.5*)</w:t>
+            </w:r>
+          </w:p>
+        </w:tc>
+        <w:tc>
+          <w:tcPr>
+            <w:tcW w:w="3840" w:type="dxa"/>
+            <w:vMerge/>
+            <w:shd w:val="clear" w:color="auto" w:fill="auto"/>
+            <w:tcMar>
+              <w:top w:w="100" w:type="dxa"/>
+              <w:left w:w="100" w:type="dxa"/>
+              <w:bottom w:w="100" w:type="dxa"/>
+              <w:right w:w="100" w:type="dxa"/>
+            </w:tcMar>
+          </w:tcPr>
+          <w:p>
+            <w:pPr>
+              <w:widowControl w:val="0"/>
+              <w:pBdr>
+                <w:top w:val="nil"/>
+                <w:left w:val="nil"/>
+                <w:bottom w:val="nil"/>
+                <w:right w:val="nil"/>
+                <w:between w:val="nil"/>
+              </w:pBdr>
+              <w:spacing w:line="240" w:lineRule="auto"/>
+              <w:rPr>
+                <w:rFonts w:ascii="Times New Roman" w:eastAsia="Times New Roman" w:hAnsi="Times New Roman" w:cs="Times New Roman"/>
+              </w:rPr>
+            </w:pPr>
+          </w:p>
+        </w:tc>
+      </w:tr>
+      <w:tr>
+        <w:trPr>
+          <w:trHeight w:val="440"/>
+        </w:trPr>
+        <w:tc>
+          <w:tcPr>
+            <w:tcW w:w="2175" w:type="dxa"/>
+            <w:vMerge w:val="restart"/>
+            <w:shd w:val="clear" w:color="auto" w:fill="auto"/>
+            <w:tcMar>
+              <w:top w:w="100" w:type="dxa"/>
+              <w:left w:w="100" w:type="dxa"/>
+              <w:bottom w:w="100" w:type="dxa"/>
+              <w:right w:w="100" w:type="dxa"/>
+            </w:tcMar>
+          </w:tcPr>
+          <w:p>
+            <w:pPr>
+              <w:widowControl w:val="0"/>
+              <w:spacing w:line="240" w:lineRule="auto"/>
+              <w:rPr>
+                <w:rFonts w:ascii="Times New Roman" w:eastAsia="Times New Roman" w:hAnsi="Times New Roman" w:cs="Times New Roman"/>
+              </w:rPr>
+            </w:pPr>
+            <w:r>
+              <w:rPr>
+                <w:rFonts w:ascii="Times New Roman" w:eastAsia="Times New Roman" w:hAnsi="Times New Roman" w:cs="Times New Roman"/>
+              </w:rPr>
+              <w:t>Global warming level</w:t>
+            </w:r>
+          </w:p>
+        </w:tc>
+        <w:tc>
+          <w:tcPr>
+            <w:tcW w:w="3450" w:type="dxa"/>
+            <w:shd w:val="clear" w:color="auto" w:fill="auto"/>
+            <w:tcMar>
+              <w:top w:w="100" w:type="dxa"/>
+              <w:left w:w="100" w:type="dxa"/>
+              <w:bottom w:w="100" w:type="dxa"/>
+              <w:right w:w="100" w:type="dxa"/>
+            </w:tcMar>
+          </w:tcPr>
+          <w:p>
+            <w:pPr>
+              <w:widowControl w:val="0"/>
+              <w:spacing w:line="240" w:lineRule="auto"/>
+              <w:rPr>
+                <w:rFonts w:ascii="Times New Roman" w:eastAsia="Times New Roman" w:hAnsi="Times New Roman" w:cs="Times New Roman"/>
+              </w:rPr>
+            </w:pPr>
+            <w:r>
+              <w:rPr>
+                <w:rFonts w:ascii="Times New Roman" w:eastAsia="Times New Roman" w:hAnsi="Times New Roman" w:cs="Times New Roman"/>
+              </w:rPr>
+              <w:t>-8.2 +/-0.</w:t>
+            </w:r>
+            <w:proofErr w:type="gramStart"/>
+            <w:r>
+              <w:rPr>
+                <w:rFonts w:ascii="Times New Roman" w:eastAsia="Times New Roman" w:hAnsi="Times New Roman" w:cs="Times New Roman"/>
+              </w:rPr>
+              <w:t>1  oC</w:t>
+            </w:r>
+            <w:proofErr w:type="gramEnd"/>
+            <w:r>
+              <w:rPr>
+                <w:rFonts w:ascii="Times New Roman" w:eastAsia="Times New Roman" w:hAnsi="Times New Roman" w:cs="Times New Roman"/>
+              </w:rPr>
+              <w:t xml:space="preserve">-1 </w:t>
+            </w:r>
+          </w:p>
+          <w:p>
+            <w:pPr>
+              <w:widowControl w:val="0"/>
+              <w:spacing w:line="240" w:lineRule="auto"/>
+              <w:rPr>
+                <w:rFonts w:ascii="Times New Roman" w:eastAsia="Times New Roman" w:hAnsi="Times New Roman" w:cs="Times New Roman"/>
+              </w:rPr>
+            </w:pPr>
+            <w:r>
+              <w:rPr>
+                <w:rFonts w:ascii="Times New Roman" w:eastAsia="Times New Roman" w:hAnsi="Times New Roman" w:cs="Times New Roman"/>
+              </w:rPr>
+              <w:t>(F/FMSY=1.0)</w:t>
+            </w:r>
+          </w:p>
+        </w:tc>
+        <w:tc>
+          <w:tcPr>
+            <w:tcW w:w="3840" w:type="dxa"/>
+            <w:shd w:val="clear" w:color="auto" w:fill="auto"/>
+            <w:tcMar>
+              <w:top w:w="100" w:type="dxa"/>
+              <w:left w:w="100" w:type="dxa"/>
+              <w:bottom w:w="100" w:type="dxa"/>
+              <w:right w:w="100" w:type="dxa"/>
+            </w:tcMar>
+          </w:tcPr>
+          <w:p>
+            <w:pPr>
+              <w:widowControl w:val="0"/>
+              <w:spacing w:line="240" w:lineRule="auto"/>
+              <w:rPr>
+                <w:rFonts w:ascii="Times New Roman" w:eastAsia="Times New Roman" w:hAnsi="Times New Roman" w:cs="Times New Roman"/>
+              </w:rPr>
+            </w:pPr>
+            <w:r>
+              <w:rPr>
+                <w:rFonts w:ascii="Times New Roman" w:eastAsia="Times New Roman" w:hAnsi="Times New Roman" w:cs="Times New Roman"/>
+              </w:rPr>
+              <w:t>-8.2 +/-0.</w:t>
+            </w:r>
+            <w:proofErr w:type="gramStart"/>
+            <w:r>
+              <w:rPr>
+                <w:rFonts w:ascii="Times New Roman" w:eastAsia="Times New Roman" w:hAnsi="Times New Roman" w:cs="Times New Roman"/>
+              </w:rPr>
+              <w:t>1  oC</w:t>
+            </w:r>
+            <w:proofErr w:type="gramEnd"/>
+            <w:r>
+              <w:rPr>
+                <w:rFonts w:ascii="Times New Roman" w:eastAsia="Times New Roman" w:hAnsi="Times New Roman" w:cs="Times New Roman"/>
+              </w:rPr>
+              <w:t xml:space="preserve">-1 </w:t>
+            </w:r>
+          </w:p>
+          <w:p>
+            <w:pPr>
+              <w:widowControl w:val="0"/>
+              <w:spacing w:line="240" w:lineRule="auto"/>
+              <w:rPr>
+                <w:rFonts w:ascii="Times New Roman" w:eastAsia="Times New Roman" w:hAnsi="Times New Roman" w:cs="Times New Roman"/>
+              </w:rPr>
+            </w:pPr>
+            <w:r>
+              <w:rPr>
+                <w:rFonts w:ascii="Times New Roman" w:eastAsia="Times New Roman" w:hAnsi="Times New Roman" w:cs="Times New Roman"/>
+              </w:rPr>
+              <w:t>(F/FMSY=1.0)</w:t>
+            </w:r>
+          </w:p>
+        </w:tc>
+      </w:tr>
+      <w:tr>
+        <w:trPr>
+          <w:trHeight w:val="440"/>
+        </w:trPr>
+        <w:tc>
+          <w:tcPr>
+            <w:tcW w:w="2175" w:type="dxa"/>
+            <w:vMerge/>
+            <w:shd w:val="clear" w:color="auto" w:fill="auto"/>
+            <w:tcMar>
+              <w:top w:w="100" w:type="dxa"/>
+              <w:left w:w="100" w:type="dxa"/>
+              <w:bottom w:w="100" w:type="dxa"/>
+              <w:right w:w="100" w:type="dxa"/>
+            </w:tcMar>
+          </w:tcPr>
+          <w:p>
+            <w:pPr>
+              <w:widowControl w:val="0"/>
+              <w:pBdr>
+                <w:top w:val="nil"/>
+                <w:left w:val="nil"/>
+                <w:bottom w:val="nil"/>
+                <w:right w:val="nil"/>
+                <w:between w:val="nil"/>
+              </w:pBdr>
+              <w:spacing w:line="240" w:lineRule="auto"/>
+              <w:rPr>
+                <w:rFonts w:ascii="Times New Roman" w:eastAsia="Times New Roman" w:hAnsi="Times New Roman" w:cs="Times New Roman"/>
+              </w:rPr>
+            </w:pPr>
+          </w:p>
+        </w:tc>
+        <w:tc>
+          <w:tcPr>
+            <w:tcW w:w="3450" w:type="dxa"/>
+            <w:shd w:val="clear" w:color="auto" w:fill="auto"/>
+            <w:tcMar>
+              <w:top w:w="100" w:type="dxa"/>
+              <w:left w:w="100" w:type="dxa"/>
+              <w:bottom w:w="100" w:type="dxa"/>
+              <w:right w:w="100" w:type="dxa"/>
+            </w:tcMar>
+          </w:tcPr>
+          <w:p>
+            <w:pPr>
+              <w:widowControl w:val="0"/>
+              <w:spacing w:line="240" w:lineRule="auto"/>
+              <w:rPr>
+                <w:rFonts w:ascii="Times New Roman" w:eastAsia="Times New Roman" w:hAnsi="Times New Roman" w:cs="Times New Roman"/>
+              </w:rPr>
+            </w:pPr>
+            <w:r>
+              <w:rPr>
+                <w:rFonts w:ascii="Times New Roman" w:eastAsia="Times New Roman" w:hAnsi="Times New Roman" w:cs="Times New Roman"/>
+              </w:rPr>
+              <w:t>-6.3 +/-0.</w:t>
+            </w:r>
+            <w:proofErr w:type="gramStart"/>
+            <w:r>
+              <w:rPr>
+                <w:rFonts w:ascii="Times New Roman" w:eastAsia="Times New Roman" w:hAnsi="Times New Roman" w:cs="Times New Roman"/>
+              </w:rPr>
+              <w:t>3  oC</w:t>
+            </w:r>
+            <w:proofErr w:type="gramEnd"/>
+            <w:r>
+              <w:rPr>
+                <w:rFonts w:ascii="Times New Roman" w:eastAsia="Times New Roman" w:hAnsi="Times New Roman" w:cs="Times New Roman"/>
+              </w:rPr>
+              <w:t xml:space="preserve">-1 </w:t>
+            </w:r>
+          </w:p>
+          <w:p>
+            <w:pPr>
+              <w:widowControl w:val="0"/>
+              <w:spacing w:line="240" w:lineRule="auto"/>
+              <w:rPr>
+                <w:rFonts w:ascii="Times New Roman" w:eastAsia="Times New Roman" w:hAnsi="Times New Roman" w:cs="Times New Roman"/>
+              </w:rPr>
+            </w:pPr>
+            <w:r>
+              <w:rPr>
+                <w:rFonts w:ascii="Times New Roman" w:eastAsia="Times New Roman" w:hAnsi="Times New Roman" w:cs="Times New Roman"/>
+              </w:rPr>
+              <w:t>(F/FMSY=0.5)</w:t>
+            </w:r>
+          </w:p>
+        </w:tc>
+        <w:tc>
+          <w:tcPr>
+            <w:tcW w:w="3840" w:type="dxa"/>
+            <w:shd w:val="clear" w:color="auto" w:fill="auto"/>
+            <w:tcMar>
+              <w:top w:w="100" w:type="dxa"/>
+              <w:left w:w="100" w:type="dxa"/>
+              <w:bottom w:w="100" w:type="dxa"/>
+              <w:right w:w="100" w:type="dxa"/>
+            </w:tcMar>
+          </w:tcPr>
+          <w:p>
+            <w:pPr>
+              <w:widowControl w:val="0"/>
+              <w:spacing w:line="240" w:lineRule="auto"/>
+              <w:rPr>
+                <w:rFonts w:ascii="Times New Roman" w:eastAsia="Times New Roman" w:hAnsi="Times New Roman" w:cs="Times New Roman"/>
+              </w:rPr>
+            </w:pPr>
+            <w:r>
+              <w:rPr>
+                <w:rFonts w:ascii="Times New Roman" w:eastAsia="Times New Roman" w:hAnsi="Times New Roman" w:cs="Times New Roman"/>
+              </w:rPr>
+              <w:t xml:space="preserve">-6.3 +/-0.3 oC-1 </w:t>
+            </w:r>
+          </w:p>
+          <w:p>
+            <w:pPr>
+              <w:widowControl w:val="0"/>
+              <w:spacing w:line="240" w:lineRule="auto"/>
+              <w:rPr>
+                <w:rFonts w:ascii="Times New Roman" w:eastAsia="Times New Roman" w:hAnsi="Times New Roman" w:cs="Times New Roman"/>
+              </w:rPr>
+            </w:pPr>
+            <w:r>
+              <w:rPr>
+                <w:rFonts w:ascii="Times New Roman" w:eastAsia="Times New Roman" w:hAnsi="Times New Roman" w:cs="Times New Roman"/>
+              </w:rPr>
+              <w:t>(F/FMSY=0.5)</w:t>
+            </w:r>
+          </w:p>
+        </w:tc>
+      </w:tr>
+      <w:tr>
+        <w:trPr>
+          <w:trHeight w:val="440"/>
+        </w:trPr>
+        <w:tc>
+          <w:tcPr>
+            <w:tcW w:w="2175" w:type="dxa"/>
+            <w:vMerge/>
+            <w:shd w:val="clear" w:color="auto" w:fill="auto"/>
+            <w:tcMar>
+              <w:top w:w="100" w:type="dxa"/>
+              <w:left w:w="100" w:type="dxa"/>
+              <w:bottom w:w="100" w:type="dxa"/>
+              <w:right w:w="100" w:type="dxa"/>
+            </w:tcMar>
+          </w:tcPr>
+          <w:p>
+            <w:pPr>
+              <w:widowControl w:val="0"/>
+              <w:pBdr>
+                <w:top w:val="nil"/>
+                <w:left w:val="nil"/>
+                <w:bottom w:val="nil"/>
+                <w:right w:val="nil"/>
+                <w:between w:val="nil"/>
+              </w:pBdr>
+              <w:spacing w:line="240" w:lineRule="auto"/>
+              <w:rPr>
+                <w:rFonts w:ascii="Times New Roman" w:eastAsia="Times New Roman" w:hAnsi="Times New Roman" w:cs="Times New Roman"/>
+              </w:rPr>
+            </w:pPr>
+          </w:p>
+        </w:tc>
+        <w:tc>
+          <w:tcPr>
+            <w:tcW w:w="3450" w:type="dxa"/>
+            <w:shd w:val="clear" w:color="auto" w:fill="auto"/>
+            <w:tcMar>
+              <w:top w:w="100" w:type="dxa"/>
+              <w:left w:w="100" w:type="dxa"/>
+              <w:bottom w:w="100" w:type="dxa"/>
+              <w:right w:w="100" w:type="dxa"/>
+            </w:tcMar>
+          </w:tcPr>
+          <w:p>
+            <w:pPr>
+              <w:widowControl w:val="0"/>
+              <w:spacing w:line="240" w:lineRule="auto"/>
+              <w:rPr>
+                <w:rFonts w:ascii="Times New Roman" w:eastAsia="Times New Roman" w:hAnsi="Times New Roman" w:cs="Times New Roman"/>
+              </w:rPr>
+            </w:pPr>
+            <w:r>
+              <w:rPr>
+                <w:rFonts w:ascii="Times New Roman" w:eastAsia="Times New Roman" w:hAnsi="Times New Roman" w:cs="Times New Roman"/>
+              </w:rPr>
+              <w:t xml:space="preserve">-7.6 +/-0.3 oC-1 </w:t>
+            </w:r>
+          </w:p>
+          <w:p>
+            <w:pPr>
+              <w:widowControl w:val="0"/>
+              <w:spacing w:line="240" w:lineRule="auto"/>
+              <w:rPr>
+                <w:rFonts w:ascii="Times New Roman" w:eastAsia="Times New Roman" w:hAnsi="Times New Roman" w:cs="Times New Roman"/>
+              </w:rPr>
+            </w:pPr>
+            <w:r>
+              <w:rPr>
+                <w:rFonts w:ascii="Times New Roman" w:eastAsia="Times New Roman" w:hAnsi="Times New Roman" w:cs="Times New Roman"/>
+              </w:rPr>
+              <w:t>(F/FMSY=0.75)</w:t>
+            </w:r>
+          </w:p>
+        </w:tc>
+        <w:tc>
+          <w:tcPr>
+            <w:tcW w:w="3840" w:type="dxa"/>
+            <w:shd w:val="clear" w:color="auto" w:fill="auto"/>
+            <w:tcMar>
+              <w:top w:w="100" w:type="dxa"/>
+              <w:left w:w="100" w:type="dxa"/>
+              <w:bottom w:w="100" w:type="dxa"/>
+              <w:right w:w="100" w:type="dxa"/>
+            </w:tcMar>
+          </w:tcPr>
+          <w:p>
+            <w:pPr>
+              <w:widowControl w:val="0"/>
+              <w:spacing w:line="240" w:lineRule="auto"/>
+              <w:rPr>
+                <w:rFonts w:ascii="Times New Roman" w:eastAsia="Times New Roman" w:hAnsi="Times New Roman" w:cs="Times New Roman"/>
+              </w:rPr>
+            </w:pPr>
+            <w:r>
+              <w:rPr>
+                <w:rFonts w:ascii="Times New Roman" w:eastAsia="Times New Roman" w:hAnsi="Times New Roman" w:cs="Times New Roman"/>
+              </w:rPr>
+              <w:t>-7.7 +/-0.3 oC-1</w:t>
+            </w:r>
+          </w:p>
+          <w:p>
+            <w:pPr>
+              <w:widowControl w:val="0"/>
+              <w:spacing w:line="240" w:lineRule="auto"/>
+              <w:rPr>
+                <w:rFonts w:ascii="Times New Roman" w:eastAsia="Times New Roman" w:hAnsi="Times New Roman" w:cs="Times New Roman"/>
+              </w:rPr>
+            </w:pPr>
+            <w:r>
+              <w:rPr>
+                <w:rFonts w:ascii="Times New Roman" w:eastAsia="Times New Roman" w:hAnsi="Times New Roman" w:cs="Times New Roman"/>
+              </w:rPr>
+              <w:t xml:space="preserve"> (F/FMSY=0.75)</w:t>
+            </w:r>
+          </w:p>
+        </w:tc>
+      </w:tr>
+      <w:tr>
+        <w:trPr>
+          <w:trHeight w:val="440"/>
+        </w:trPr>
+        <w:tc>
+          <w:tcPr>
+            <w:tcW w:w="2175" w:type="dxa"/>
+            <w:vMerge/>
+            <w:shd w:val="clear" w:color="auto" w:fill="auto"/>
+            <w:tcMar>
+              <w:top w:w="100" w:type="dxa"/>
+              <w:left w:w="100" w:type="dxa"/>
+              <w:bottom w:w="100" w:type="dxa"/>
+              <w:right w:w="100" w:type="dxa"/>
+            </w:tcMar>
+          </w:tcPr>
+          <w:p>
+            <w:pPr>
+              <w:widowControl w:val="0"/>
+              <w:pBdr>
+                <w:top w:val="nil"/>
+                <w:left w:val="nil"/>
+                <w:bottom w:val="nil"/>
+                <w:right w:val="nil"/>
+                <w:between w:val="nil"/>
+              </w:pBdr>
+              <w:spacing w:line="240" w:lineRule="auto"/>
+              <w:rPr>
+                <w:rFonts w:ascii="Times New Roman" w:eastAsia="Times New Roman" w:hAnsi="Times New Roman" w:cs="Times New Roman"/>
+              </w:rPr>
+            </w:pPr>
+          </w:p>
+        </w:tc>
+        <w:tc>
+          <w:tcPr>
+            <w:tcW w:w="3450" w:type="dxa"/>
+            <w:shd w:val="clear" w:color="auto" w:fill="auto"/>
+            <w:tcMar>
+              <w:top w:w="100" w:type="dxa"/>
+              <w:left w:w="100" w:type="dxa"/>
+              <w:bottom w:w="100" w:type="dxa"/>
+              <w:right w:w="100" w:type="dxa"/>
+            </w:tcMar>
+          </w:tcPr>
+          <w:p>
+            <w:pPr>
+              <w:widowControl w:val="0"/>
+              <w:spacing w:line="240" w:lineRule="auto"/>
+              <w:rPr>
+                <w:rFonts w:ascii="Times New Roman" w:eastAsia="Times New Roman" w:hAnsi="Times New Roman" w:cs="Times New Roman"/>
+              </w:rPr>
+            </w:pPr>
+            <w:r>
+              <w:rPr>
+                <w:rFonts w:ascii="Times New Roman" w:eastAsia="Times New Roman" w:hAnsi="Times New Roman" w:cs="Times New Roman"/>
+              </w:rPr>
+              <w:t xml:space="preserve">-6.1 +/-0.3 oC-1 </w:t>
+            </w:r>
+          </w:p>
+          <w:p>
+            <w:pPr>
+              <w:widowControl w:val="0"/>
+              <w:spacing w:line="240" w:lineRule="auto"/>
+              <w:rPr>
+                <w:rFonts w:ascii="Times New Roman" w:eastAsia="Times New Roman" w:hAnsi="Times New Roman" w:cs="Times New Roman"/>
+              </w:rPr>
+            </w:pPr>
+            <w:r>
+              <w:rPr>
+                <w:rFonts w:ascii="Times New Roman" w:eastAsia="Times New Roman" w:hAnsi="Times New Roman" w:cs="Times New Roman"/>
+              </w:rPr>
+              <w:t>(F/FMSY=1.5)</w:t>
+            </w:r>
+          </w:p>
+        </w:tc>
+        <w:tc>
+          <w:tcPr>
+            <w:tcW w:w="3840" w:type="dxa"/>
+            <w:shd w:val="clear" w:color="auto" w:fill="auto"/>
+            <w:tcMar>
+              <w:top w:w="100" w:type="dxa"/>
+              <w:left w:w="100" w:type="dxa"/>
+              <w:bottom w:w="100" w:type="dxa"/>
+              <w:right w:w="100" w:type="dxa"/>
+            </w:tcMar>
+          </w:tcPr>
+          <w:p>
+            <w:pPr>
+              <w:widowControl w:val="0"/>
+              <w:spacing w:line="240" w:lineRule="auto"/>
+              <w:rPr>
+                <w:rFonts w:ascii="Times New Roman" w:eastAsia="Times New Roman" w:hAnsi="Times New Roman" w:cs="Times New Roman"/>
+              </w:rPr>
+            </w:pPr>
+            <w:r>
+              <w:rPr>
+                <w:rFonts w:ascii="Times New Roman" w:eastAsia="Times New Roman" w:hAnsi="Times New Roman" w:cs="Times New Roman"/>
+              </w:rPr>
+              <w:t xml:space="preserve">-6.1 +/-0.3 oC-1 </w:t>
+            </w:r>
+          </w:p>
+          <w:p>
+            <w:pPr>
+              <w:widowControl w:val="0"/>
+              <w:spacing w:line="240" w:lineRule="auto"/>
+              <w:rPr>
+                <w:rFonts w:ascii="Times New Roman" w:eastAsia="Times New Roman" w:hAnsi="Times New Roman" w:cs="Times New Roman"/>
+              </w:rPr>
+            </w:pPr>
+            <w:r>
+              <w:rPr>
+                <w:rFonts w:ascii="Times New Roman" w:eastAsia="Times New Roman" w:hAnsi="Times New Roman" w:cs="Times New Roman"/>
+              </w:rPr>
+              <w:t>(F/FMSY=1.5)</w:t>
+            </w:r>
+          </w:p>
+        </w:tc>
+      </w:tr>
+      <w:tr>
+        <w:trPr>
+          <w:trHeight w:val="440"/>
+        </w:trPr>
+        <w:tc>
+          <w:tcPr>
+            <w:tcW w:w="2175" w:type="dxa"/>
+            <w:vMerge w:val="restart"/>
+            <w:shd w:val="clear" w:color="auto" w:fill="auto"/>
+            <w:tcMar>
+              <w:top w:w="100" w:type="dxa"/>
+              <w:left w:w="100" w:type="dxa"/>
+              <w:bottom w:w="100" w:type="dxa"/>
+              <w:right w:w="100" w:type="dxa"/>
+            </w:tcMar>
+          </w:tcPr>
+          <w:p>
+            <w:pPr>
+              <w:widowControl w:val="0"/>
+              <w:spacing w:line="240" w:lineRule="auto"/>
+              <w:rPr>
+                <w:rFonts w:ascii="Times New Roman" w:eastAsia="Times New Roman" w:hAnsi="Times New Roman" w:cs="Times New Roman"/>
+              </w:rPr>
+            </w:pPr>
+            <w:r>
+              <w:rPr>
+                <w:rFonts w:ascii="Times New Roman" w:eastAsia="Times New Roman" w:hAnsi="Times New Roman" w:cs="Times New Roman"/>
+              </w:rPr>
+              <w:t>Fishing level</w:t>
+            </w:r>
+          </w:p>
+        </w:tc>
+        <w:tc>
+          <w:tcPr>
+            <w:tcW w:w="3450" w:type="dxa"/>
+            <w:shd w:val="clear" w:color="auto" w:fill="auto"/>
+            <w:tcMar>
+              <w:top w:w="100" w:type="dxa"/>
+              <w:left w:w="100" w:type="dxa"/>
+              <w:bottom w:w="100" w:type="dxa"/>
+              <w:right w:w="100" w:type="dxa"/>
+            </w:tcMar>
+          </w:tcPr>
+          <w:p>
+            <w:pPr>
+              <w:widowControl w:val="0"/>
+              <w:spacing w:line="240" w:lineRule="auto"/>
+              <w:rPr>
+                <w:rFonts w:ascii="Times New Roman" w:eastAsia="Times New Roman" w:hAnsi="Times New Roman" w:cs="Times New Roman"/>
+              </w:rPr>
+            </w:pPr>
+            <w:r>
+              <w:rPr>
+                <w:rFonts w:ascii="Times New Roman" w:eastAsia="Times New Roman" w:hAnsi="Times New Roman" w:cs="Times New Roman"/>
+              </w:rPr>
+              <w:t xml:space="preserve">-24.6 +/-0.3 </w:t>
+            </w:r>
+          </w:p>
+          <w:p>
+            <w:pPr>
+              <w:widowControl w:val="0"/>
+              <w:spacing w:line="240" w:lineRule="auto"/>
+              <w:rPr>
+                <w:rFonts w:ascii="Times New Roman" w:eastAsia="Times New Roman" w:hAnsi="Times New Roman" w:cs="Times New Roman"/>
+              </w:rPr>
+            </w:pPr>
+            <w:r>
+              <w:rPr>
+                <w:rFonts w:ascii="Times New Roman" w:eastAsia="Times New Roman" w:hAnsi="Times New Roman" w:cs="Times New Roman"/>
+              </w:rPr>
+              <w:t>(F/FMSY = 0.5)</w:t>
+            </w:r>
+          </w:p>
+        </w:tc>
+        <w:tc>
+          <w:tcPr>
+            <w:tcW w:w="3840" w:type="dxa"/>
+            <w:shd w:val="clear" w:color="auto" w:fill="auto"/>
+            <w:tcMar>
+              <w:top w:w="100" w:type="dxa"/>
+              <w:left w:w="100" w:type="dxa"/>
+              <w:bottom w:w="100" w:type="dxa"/>
+              <w:right w:w="100" w:type="dxa"/>
+            </w:tcMar>
+          </w:tcPr>
+          <w:p>
+            <w:pPr>
+              <w:widowControl w:val="0"/>
+              <w:spacing w:line="240" w:lineRule="auto"/>
+              <w:rPr>
+                <w:rFonts w:ascii="Times New Roman" w:eastAsia="Times New Roman" w:hAnsi="Times New Roman" w:cs="Times New Roman"/>
+              </w:rPr>
+            </w:pPr>
+            <w:r>
+              <w:rPr>
+                <w:rFonts w:ascii="Times New Roman" w:eastAsia="Times New Roman" w:hAnsi="Times New Roman" w:cs="Times New Roman"/>
+              </w:rPr>
+              <w:t xml:space="preserve">-25.0 +/-0.3 </w:t>
+            </w:r>
+          </w:p>
+          <w:p>
+            <w:pPr>
+              <w:widowControl w:val="0"/>
+              <w:spacing w:line="240" w:lineRule="auto"/>
+              <w:rPr>
+                <w:rFonts w:ascii="Times New Roman" w:eastAsia="Times New Roman" w:hAnsi="Times New Roman" w:cs="Times New Roman"/>
+              </w:rPr>
+            </w:pPr>
+            <w:r>
+              <w:rPr>
+                <w:rFonts w:ascii="Times New Roman" w:eastAsia="Times New Roman" w:hAnsi="Times New Roman" w:cs="Times New Roman"/>
+              </w:rPr>
+              <w:t>(F/FMSY = 0.5)</w:t>
+            </w:r>
+          </w:p>
+        </w:tc>
+      </w:tr>
+      <w:tr>
+        <w:trPr>
+          <w:trHeight w:val="440"/>
+        </w:trPr>
+        <w:tc>
+          <w:tcPr>
+            <w:tcW w:w="2175" w:type="dxa"/>
+            <w:vMerge/>
+            <w:shd w:val="clear" w:color="auto" w:fill="auto"/>
+            <w:tcMar>
+              <w:top w:w="100" w:type="dxa"/>
+              <w:left w:w="100" w:type="dxa"/>
+              <w:bottom w:w="100" w:type="dxa"/>
+              <w:right w:w="100" w:type="dxa"/>
+            </w:tcMar>
+          </w:tcPr>
+          <w:p>
+            <w:pPr>
+              <w:widowControl w:val="0"/>
+              <w:pBdr>
+                <w:top w:val="nil"/>
+                <w:left w:val="nil"/>
+                <w:bottom w:val="nil"/>
+                <w:right w:val="nil"/>
+                <w:between w:val="nil"/>
+              </w:pBdr>
+              <w:spacing w:line="240" w:lineRule="auto"/>
+              <w:rPr>
+                <w:rFonts w:ascii="Times New Roman" w:eastAsia="Times New Roman" w:hAnsi="Times New Roman" w:cs="Times New Roman"/>
+              </w:rPr>
+            </w:pPr>
+          </w:p>
+        </w:tc>
+        <w:tc>
+          <w:tcPr>
+            <w:tcW w:w="3450" w:type="dxa"/>
+            <w:shd w:val="clear" w:color="auto" w:fill="auto"/>
+            <w:tcMar>
+              <w:top w:w="100" w:type="dxa"/>
+              <w:left w:w="100" w:type="dxa"/>
+              <w:bottom w:w="100" w:type="dxa"/>
+              <w:right w:w="100" w:type="dxa"/>
+            </w:tcMar>
+          </w:tcPr>
+          <w:p>
+            <w:pPr>
+              <w:widowControl w:val="0"/>
+              <w:spacing w:line="240" w:lineRule="auto"/>
+              <w:rPr>
+                <w:rFonts w:ascii="Times New Roman" w:eastAsia="Times New Roman" w:hAnsi="Times New Roman" w:cs="Times New Roman"/>
+              </w:rPr>
+            </w:pPr>
+            <w:r>
+              <w:rPr>
+                <w:rFonts w:ascii="Times New Roman" w:eastAsia="Times New Roman" w:hAnsi="Times New Roman" w:cs="Times New Roman"/>
+              </w:rPr>
+              <w:t xml:space="preserve">-6.4 +/-0.3 </w:t>
+            </w:r>
+          </w:p>
+          <w:p>
+            <w:pPr>
+              <w:widowControl w:val="0"/>
+              <w:spacing w:line="240" w:lineRule="auto"/>
+              <w:rPr>
+                <w:rFonts w:ascii="Times New Roman" w:eastAsia="Times New Roman" w:hAnsi="Times New Roman" w:cs="Times New Roman"/>
+              </w:rPr>
+            </w:pPr>
+            <w:r>
+              <w:rPr>
+                <w:rFonts w:ascii="Times New Roman" w:eastAsia="Times New Roman" w:hAnsi="Times New Roman" w:cs="Times New Roman"/>
+              </w:rPr>
+              <w:t>(F/FMSY = 0.75)</w:t>
+            </w:r>
+          </w:p>
+        </w:tc>
+        <w:tc>
+          <w:tcPr>
+            <w:tcW w:w="3840" w:type="dxa"/>
+            <w:shd w:val="clear" w:color="auto" w:fill="auto"/>
+            <w:tcMar>
+              <w:top w:w="100" w:type="dxa"/>
+              <w:left w:w="100" w:type="dxa"/>
+              <w:bottom w:w="100" w:type="dxa"/>
+              <w:right w:w="100" w:type="dxa"/>
+            </w:tcMar>
+          </w:tcPr>
+          <w:p>
+            <w:pPr>
+              <w:widowControl w:val="0"/>
+              <w:spacing w:line="240" w:lineRule="auto"/>
+              <w:rPr>
+                <w:rFonts w:ascii="Times New Roman" w:eastAsia="Times New Roman" w:hAnsi="Times New Roman" w:cs="Times New Roman"/>
+              </w:rPr>
+            </w:pPr>
+            <w:r>
+              <w:rPr>
+                <w:rFonts w:ascii="Times New Roman" w:eastAsia="Times New Roman" w:hAnsi="Times New Roman" w:cs="Times New Roman"/>
+              </w:rPr>
+              <w:t xml:space="preserve">-6.6 +/-0.3 </w:t>
+            </w:r>
+          </w:p>
+          <w:p>
+            <w:pPr>
+              <w:widowControl w:val="0"/>
+              <w:spacing w:line="240" w:lineRule="auto"/>
+              <w:rPr>
+                <w:rFonts w:ascii="Times New Roman" w:eastAsia="Times New Roman" w:hAnsi="Times New Roman" w:cs="Times New Roman"/>
+              </w:rPr>
+            </w:pPr>
+            <w:r>
+              <w:rPr>
+                <w:rFonts w:ascii="Times New Roman" w:eastAsia="Times New Roman" w:hAnsi="Times New Roman" w:cs="Times New Roman"/>
+              </w:rPr>
+              <w:t>(F/FMSY = 0.75)</w:t>
+            </w:r>
+          </w:p>
+        </w:tc>
+      </w:tr>
+      <w:tr>
+        <w:trPr>
+          <w:trHeight w:val="440"/>
+        </w:trPr>
+        <w:tc>
+          <w:tcPr>
+            <w:tcW w:w="2175" w:type="dxa"/>
+            <w:vMerge/>
+            <w:shd w:val="clear" w:color="auto" w:fill="auto"/>
+            <w:tcMar>
+              <w:top w:w="100" w:type="dxa"/>
+              <w:left w:w="100" w:type="dxa"/>
+              <w:bottom w:w="100" w:type="dxa"/>
+              <w:right w:w="100" w:type="dxa"/>
+            </w:tcMar>
+          </w:tcPr>
+          <w:p>
+            <w:pPr>
+              <w:widowControl w:val="0"/>
+              <w:pBdr>
+                <w:top w:val="nil"/>
+                <w:left w:val="nil"/>
+                <w:bottom w:val="nil"/>
+                <w:right w:val="nil"/>
+                <w:between w:val="nil"/>
+              </w:pBdr>
+              <w:spacing w:line="240" w:lineRule="auto"/>
+              <w:rPr>
+                <w:rFonts w:ascii="Times New Roman" w:eastAsia="Times New Roman" w:hAnsi="Times New Roman" w:cs="Times New Roman"/>
+              </w:rPr>
+            </w:pPr>
+          </w:p>
+        </w:tc>
+        <w:tc>
+          <w:tcPr>
+            <w:tcW w:w="3450" w:type="dxa"/>
+            <w:shd w:val="clear" w:color="auto" w:fill="auto"/>
+            <w:tcMar>
+              <w:top w:w="100" w:type="dxa"/>
+              <w:left w:w="100" w:type="dxa"/>
+              <w:bottom w:w="100" w:type="dxa"/>
+              <w:right w:w="100" w:type="dxa"/>
+            </w:tcMar>
+          </w:tcPr>
+          <w:p>
+            <w:pPr>
+              <w:widowControl w:val="0"/>
+              <w:spacing w:line="240" w:lineRule="auto"/>
+              <w:rPr>
+                <w:rFonts w:ascii="Times New Roman" w:eastAsia="Times New Roman" w:hAnsi="Times New Roman" w:cs="Times New Roman"/>
+              </w:rPr>
+            </w:pPr>
+            <w:r>
+              <w:rPr>
+                <w:rFonts w:ascii="Times New Roman" w:eastAsia="Times New Roman" w:hAnsi="Times New Roman" w:cs="Times New Roman"/>
+              </w:rPr>
+              <w:t xml:space="preserve">-32.7 +/-0.4 </w:t>
+            </w:r>
+          </w:p>
+          <w:p>
+            <w:pPr>
+              <w:widowControl w:val="0"/>
+              <w:spacing w:line="240" w:lineRule="auto"/>
+              <w:rPr>
+                <w:rFonts w:ascii="Times New Roman" w:eastAsia="Times New Roman" w:hAnsi="Times New Roman" w:cs="Times New Roman"/>
+              </w:rPr>
+            </w:pPr>
+            <w:r>
+              <w:rPr>
+                <w:rFonts w:ascii="Times New Roman" w:eastAsia="Times New Roman" w:hAnsi="Times New Roman" w:cs="Times New Roman"/>
+              </w:rPr>
+              <w:t>(F/FMSY = 1.5)</w:t>
+            </w:r>
+          </w:p>
+        </w:tc>
+        <w:tc>
+          <w:tcPr>
+            <w:tcW w:w="3840" w:type="dxa"/>
+            <w:shd w:val="clear" w:color="auto" w:fill="auto"/>
+            <w:tcMar>
+              <w:top w:w="100" w:type="dxa"/>
+              <w:left w:w="100" w:type="dxa"/>
+              <w:bottom w:w="100" w:type="dxa"/>
+              <w:right w:w="100" w:type="dxa"/>
+            </w:tcMar>
+          </w:tcPr>
+          <w:p>
+            <w:pPr>
+              <w:widowControl w:val="0"/>
+              <w:spacing w:line="240" w:lineRule="auto"/>
+              <w:rPr>
+                <w:rFonts w:ascii="Times New Roman" w:eastAsia="Times New Roman" w:hAnsi="Times New Roman" w:cs="Times New Roman"/>
+              </w:rPr>
+            </w:pPr>
+            <w:r>
+              <w:rPr>
+                <w:rFonts w:ascii="Times New Roman" w:eastAsia="Times New Roman" w:hAnsi="Times New Roman" w:cs="Times New Roman"/>
+              </w:rPr>
+              <w:t xml:space="preserve">-32.2 +/-0.4 </w:t>
+            </w:r>
+          </w:p>
+          <w:p>
+            <w:pPr>
+              <w:widowControl w:val="0"/>
+              <w:spacing w:line="240" w:lineRule="auto"/>
+              <w:rPr>
+                <w:rFonts w:ascii="Times New Roman" w:eastAsia="Times New Roman" w:hAnsi="Times New Roman" w:cs="Times New Roman"/>
+              </w:rPr>
+            </w:pPr>
+            <w:r>
+              <w:rPr>
+                <w:rFonts w:ascii="Times New Roman" w:eastAsia="Times New Roman" w:hAnsi="Times New Roman" w:cs="Times New Roman"/>
+              </w:rPr>
+              <w:t>(F/FMSY = 1.5)</w:t>
+            </w:r>
+          </w:p>
+        </w:tc>
+      </w:tr>
+    </w:tbl>
+    <w:p>
+      <w:pPr>
+        <w:spacing w:line="480" w:lineRule="auto"/>
+        <w:rPr>
+          <w:rFonts w:ascii="Times New Roman" w:eastAsia="Times New Roman" w:hAnsi="Times New Roman" w:cs="Times New Roman"/>
+          <w:sz w:val="24"/>
+          <w:szCs w:val="24"/>
+        </w:rPr>
+      </w:pPr>
+    </w:p>
+    <w:p>
+      <w:pPr>
+        <w:spacing w:line="480" w:lineRule="auto"/>
+        <w:rPr>
+          <w:rFonts w:ascii="Times New Roman" w:eastAsia="Times New Roman" w:hAnsi="Times New Roman" w:cs="Times New Roman"/>
+          <w:color w:val="000000" w:themeColor="text1"/>
+          <w:sz w:val="20"/>
+          <w:szCs w:val="20"/>
+        </w:rPr>
+      </w:pPr>
+      <w:r>
+        <w:rPr>
+          <w:rFonts w:ascii="Times New Roman" w:eastAsia="Times New Roman" w:hAnsi="Times New Roman" w:cs="Times New Roman"/>
+          <w:color w:val="000000" w:themeColor="text1"/>
+          <w:sz w:val="20"/>
+          <w:szCs w:val="20"/>
+        </w:rPr>
+        <w:t xml:space="preserve"> </w:t>
       </w:r>
     </w:p>
     <w:p>
@@ -2296,6 +3973,50 @@
     <w:semiHidden/>
     <w:unhideWhenUsed/>
   </w:style>
+  <w:style w:type="paragraph" w:styleId="CommentText">
+    <w:name w:val="annotation text"/>
+    <w:basedOn w:val="Normal"/>
+    <w:link w:val="CommentTextChar"/>
+    <w:uiPriority w:val="99"/>
+    <w:semiHidden/>
+    <w:unhideWhenUsed/>
+    <w:rsid w:val="00F17594"/>
+    <w:pPr>
+      <w:spacing w:line="240" w:lineRule="auto"/>
+    </w:pPr>
+    <w:rPr>
+      <w:sz w:val="20"/>
+      <w:szCs w:val="20"/>
+    </w:rPr>
+  </w:style>
+  <w:style w:type="character" w:customStyle="1" w:styleId="CommentTextChar">
+    <w:name w:val="Comment Text Char"/>
+    <w:basedOn w:val="DefaultParagraphFont"/>
+    <w:link w:val="CommentText"/>
+    <w:uiPriority w:val="99"/>
+    <w:semiHidden/>
+    <w:rsid w:val="00F17594"/>
+    <w:rPr>
+      <w:rFonts w:ascii="Arial" w:eastAsia="Arial" w:hAnsi="Arial" w:cs="Arial"/>
+      <w:kern w:val="0"/>
+      <w:sz w:val="20"/>
+      <w:szCs w:val="20"/>
+      <w:lang w:val="en" w:eastAsia="en-US"/>
+      <w14:ligatures w14:val="none"/>
+    </w:rPr>
+  </w:style>
+  <w:style w:type="character" w:styleId="CommentReference">
+    <w:name w:val="annotation reference"/>
+    <w:basedOn w:val="DefaultParagraphFont"/>
+    <w:uiPriority w:val="99"/>
+    <w:semiHidden/>
+    <w:unhideWhenUsed/>
+    <w:rsid w:val="00F17594"/>
+    <w:rPr>
+      <w:sz w:val="16"/>
+      <w:szCs w:val="16"/>
+    </w:rPr>
+  </w:style>
 </w:styles>
 </file>
 

</xml_diff>